<commit_message>
Added link to Content Model
Did what I could with the content model. I tried doing the presentation
model, but LucidChart doesn't have any of the tools I need. I'm sorry
about this guys, I'm really trying. Right now I'm up at almost 3am
trying to the this done when I need to be up at 8am tomorrow to start
work. I've done what I could.
</commit_message>
<xml_diff>
--- a/Assignment - Contents list.docx
+++ b/Assignment - Contents list.docx
@@ -14,6 +14,20 @@
           <w:b/>
           <w:u w:val="single"/>
         </w:rPr>
+        <w:t>Kno</w:t>
+      </w:r>
+      <w:r>
+        <w:rPr>
+          <w:b/>
+          <w:u w:val="single"/>
+        </w:rPr>
+        <w:t>sta</w:t>
+      </w:r>
+      <w:r>
+        <w:rPr>
+          <w:b/>
+          <w:u w:val="single"/>
+        </w:rPr>
         <w:t>Page Contents:</w:t>
       </w:r>
     </w:p>
@@ -473,8 +487,40 @@
         </w:numPr>
       </w:pPr>
       <w:r>
-        <w:t>etc</w:t>
-      </w:r>
+        <w:t>E</w:t>
+      </w:r>
+      <w:r>
+        <w:t>tc</w:t>
+      </w:r>
+    </w:p>
+    <w:p/>
+    <w:p/>
+    <w:p>
+      <w:pPr>
+        <w:rPr>
+          <w:b/>
+          <w:u w:val="single"/>
+        </w:rPr>
+      </w:pPr>
+      <w:r>
+        <w:rPr>
+          <w:b/>
+          <w:u w:val="single"/>
+        </w:rPr>
+        <w:t>Class Diagrams:</w:t>
+      </w:r>
+    </w:p>
+    <w:p>
+      <w:hyperlink r:id="rId5" w:history="1">
+        <w:r>
+          <w:rPr>
+            <w:rStyle w:val="Hyperlink"/>
+          </w:rPr>
+          <w:t>https://www.lucidchart.com/invitations/accept/128b65b0-5a04-4bdf-8d01-d0cc2ced83c9</w:t>
+        </w:r>
+      </w:hyperlink>
+    </w:p>
+    <w:p>
       <w:bookmarkStart w:id="0" w:name="_GoBack"/>
       <w:bookmarkEnd w:id="0"/>
     </w:p>
@@ -1270,6 +1316,17 @@
       <w:contextualSpacing/>
     </w:pPr>
   </w:style>
+  <w:style w:type="character" w:styleId="Hyperlink">
+    <w:name w:val="Hyperlink"/>
+    <w:basedOn w:val="DefaultParagraphFont"/>
+    <w:uiPriority w:val="99"/>
+    <w:unhideWhenUsed/>
+    <w:rsid w:val="002A7DB1"/>
+    <w:rPr>
+      <w:color w:val="0563C1" w:themeColor="hyperlink"/>
+      <w:u w:val="single"/>
+    </w:rPr>
+  </w:style>
 </w:styles>
 </file>
 

</xml_diff>